<commit_message>
added Journal clustering overview, corrected abstract and german abstract stub
</commit_message>
<xml_diff>
--- a/Public_Abstracts/X-CORESIM_Public_Abstract_english.docx
+++ b/Public_Abstracts/X-CORESIM_Public_Abstract_english.docx
@@ -85,7 +85,21 @@
           <w:rFonts w:cstheme="minorHAnsi"/>
           <w:bCs/>
         </w:rPr>
-        <w:t xml:space="preserve"> Are we merely genetic machines programmed with evolutionary algorithms evolved through the struggle of eons? Are all our efforts, personal battles, </w:t>
+        <w:t xml:space="preserve"> Are we merely genetic </w:t>
+      </w:r>
+      <w:r>
+        <w:rPr>
+          <w:rFonts w:cstheme="minorHAnsi"/>
+          <w:bCs/>
+        </w:rPr>
+        <w:t>robots</w:t>
+      </w:r>
+      <w:r>
+        <w:rPr>
+          <w:rFonts w:cstheme="minorHAnsi"/>
+          <w:bCs/>
+        </w:rPr>
+        <w:t xml:space="preserve"> programmed with evolutionary algorithms evolved through the struggle of eons? Are all our efforts, personal battles, </w:t>
       </w:r>
       <w:proofErr w:type="gramStart"/>
       <w:r>
@@ -157,7 +171,16 @@
           <w:rFonts w:cstheme="minorHAnsi"/>
           <w:bCs/>
         </w:rPr>
-        <w:t xml:space="preserve"> known that our brain is made up of </w:t>
+        <w:t xml:space="preserve"> known that our brain is ma</w:t>
+      </w:r>
+      <w:bookmarkStart w:id="0" w:name="_GoBack"/>
+      <w:bookmarkEnd w:id="0"/>
+      <w:r>
+        <w:rPr>
+          <w:rFonts w:cstheme="minorHAnsi"/>
+          <w:bCs/>
+        </w:rPr>
+        <w:t xml:space="preserve">de up of </w:t>
       </w:r>
       <w:r>
         <w:rPr>
@@ -206,7 +229,7 @@
           <w:rFonts w:cstheme="minorHAnsi"/>
           <w:bCs/>
         </w:rPr>
-        <w:t>, but also forms what we call personality, habits, and more</w:t>
+        <w:t>, but also form what we call personality, habits, and more</w:t>
       </w:r>
       <w:r>
         <w:rPr>
@@ -765,16 +788,7 @@
           <w:rFonts w:cstheme="minorHAnsi"/>
           <w:bCs/>
         </w:rPr>
-        <w:t xml:space="preserve"> Our findings will be publ</w:t>
-      </w:r>
-      <w:bookmarkStart w:id="0" w:name="_GoBack"/>
-      <w:bookmarkEnd w:id="0"/>
-      <w:r>
-        <w:rPr>
-          <w:rFonts w:cstheme="minorHAnsi"/>
-          <w:bCs/>
-        </w:rPr>
-        <w:t>ished in biomed as well as computer science journals</w:t>
+        <w:t xml:space="preserve"> Our findings will be published in biomed as well as computer science journals</w:t>
       </w:r>
       <w:r>
         <w:rPr>

</xml_diff>